<commit_message>
Remove Unused  Space 011
</commit_message>
<xml_diff>
--- a/Assignment/Lab Report 5/Lab Report 5.docx
+++ b/Assignment/Lab Report 5/Lab Report 5.docx
@@ -517,21 +517,21 @@
           <w:sz w:val="32"/>
           <w:szCs w:val="32"/>
         </w:rPr>
-        <w:t xml:space="preserve">Submission date:               </w:t>
-      </w:r>
-      <w:r>
-        <w:rPr>
-          <w:sz w:val="32"/>
-          <w:szCs w:val="32"/>
-        </w:rPr>
-        <w:tab/>
-      </w:r>
-      <w:r>
-        <w:rPr>
-          <w:sz w:val="32"/>
-          <w:szCs w:val="32"/>
-        </w:rPr>
-        <w:tab/>
+        <w:t>Submission date:</w:t>
+      </w:r>
+      <w:r>
+        <w:rPr>
+          <w:sz w:val="32"/>
+          <w:szCs w:val="32"/>
+        </w:rPr>
+        <w:t xml:space="preserve"> 15/12/2024</w:t>
+      </w:r>
+      <w:r>
+        <w:rPr>
+          <w:sz w:val="32"/>
+          <w:szCs w:val="32"/>
+        </w:rPr>
+        <w:t xml:space="preserve">      </w:t>
       </w:r>
       <w:r>
         <w:rPr>
@@ -908,17 +908,7 @@
           <w:sz w:val="36"/>
           <w:szCs w:val="36"/>
         </w:rPr>
-        <w:t>Parameterized Constructor</w:t>
-      </w:r>
-      <w:r>
-        <w:rPr>
-          <w:b/>
-          <w:bCs/>
-          <w:color w:val="5B9BD5" w:themeColor="accent5"/>
-          <w:sz w:val="36"/>
-          <w:szCs w:val="36"/>
-        </w:rPr>
-        <w:t>:</w:t>
+        <w:t>Parameterized Constructor:</w:t>
       </w:r>
     </w:p>
     <w:p/>

</xml_diff>